<commit_message>
lagged features created results
</commit_message>
<xml_diff>
--- a/DS P2 Results D2.docx
+++ b/DS P2 Results D2.docx
@@ -360,6 +360,110 @@
           <w14:ligatures w14:val="none"/>
         </w:rPr>
         <w:t>The graph reflects the model's challenge in capturing the extreme peaks and troughs of the Bitcoin price, a common difficulty in the volatile cryptocurrency market. These findings emphasize the complexities of financial time series forecasting and the need for robust modeling techniques to handle the unpredictable nature of such data.</w:t>
+      </w:r>
+    </w:p>
+    <w:p>
+      <w:pPr>
+        <w:rPr>
+          <w:rFonts w:ascii="Times New Roman" w:eastAsia="Times New Roman" w:hAnsi="Times New Roman" w:cs="Times New Roman"/>
+          <w:kern w:val="0"/>
+          <w14:ligatures w14:val="none"/>
+        </w:rPr>
+      </w:pPr>
+    </w:p>
+    <w:p>
+      <w:pPr>
+        <w:rPr>
+          <w:rFonts w:ascii="Times New Roman" w:eastAsia="Times New Roman" w:hAnsi="Times New Roman" w:cs="Times New Roman"/>
+          <w:kern w:val="0"/>
+          <w14:ligatures w14:val="none"/>
+        </w:rPr>
+      </w:pPr>
+      <w:r>
+        <w:rPr>
+          <w:rFonts w:ascii="Arial" w:eastAsia="Times New Roman" w:hAnsi="Arial" w:cs="Arial"/>
+          <w:b/>
+          <w:bCs/>
+          <w:color w:val="000000"/>
+          <w:kern w:val="0"/>
+          <w:sz w:val="30"/>
+          <w:szCs w:val="30"/>
+          <w14:ligatures w14:val="none"/>
+        </w:rPr>
+        <w:t>Lagged Information</w:t>
+      </w:r>
+    </w:p>
+    <w:p>
+      <w:pPr>
+        <w:spacing w:after="240"/>
+        <w:rPr>
+          <w:rFonts w:ascii="Times New Roman" w:eastAsia="Times New Roman" w:hAnsi="Times New Roman" w:cs="Times New Roman"/>
+          <w:kern w:val="0"/>
+          <w14:ligatures w14:val="none"/>
+        </w:rPr>
+      </w:pPr>
+    </w:p>
+    <w:p>
+      <w:pPr>
+        <w:rPr>
+          <w:rFonts w:ascii="Times New Roman" w:eastAsia="Times New Roman" w:hAnsi="Times New Roman" w:cs="Times New Roman"/>
+          <w:kern w:val="0"/>
+          <w14:ligatures w14:val="none"/>
+        </w:rPr>
+      </w:pPr>
+      <w:r>
+        <w:rPr>
+          <w:rFonts w:ascii="Arial" w:eastAsia="Times New Roman" w:hAnsi="Arial" w:cs="Arial"/>
+          <w:color w:val="000000"/>
+          <w:kern w:val="0"/>
+          <w:sz w:val="22"/>
+          <w:szCs w:val="22"/>
+          <w14:ligatures w14:val="none"/>
+        </w:rPr>
+        <w:t>In the construction of the time series predictive model for Bitcoin pricing, the introduction of lagged features constitutes a critical enhancement to the analytical framework. Specifically, a lagged feature was generated by shifting the price data by one day, thus creating a new column Lag_1d in the dataset. This methodological step is imperative for encapsulating the temporal autocorrelation characteristic of financial time series, where previous values bear predictive power over future values.</w:t>
+      </w:r>
+    </w:p>
+    <w:p>
+      <w:pPr>
+        <w:spacing w:after="240"/>
+        <w:rPr>
+          <w:rFonts w:ascii="Times New Roman" w:eastAsia="Times New Roman" w:hAnsi="Times New Roman" w:cs="Times New Roman"/>
+          <w:kern w:val="0"/>
+          <w14:ligatures w14:val="none"/>
+        </w:rPr>
+      </w:pPr>
+    </w:p>
+    <w:p>
+      <w:pPr>
+        <w:rPr>
+          <w:rFonts w:ascii="Times New Roman" w:eastAsia="Times New Roman" w:hAnsi="Times New Roman" w:cs="Times New Roman"/>
+          <w:kern w:val="0"/>
+          <w14:ligatures w14:val="none"/>
+        </w:rPr>
+      </w:pPr>
+      <w:proofErr w:type="gramStart"/>
+      <w:r>
+        <w:rPr>
+          <w:rFonts w:ascii="Arial" w:eastAsia="Times New Roman" w:hAnsi="Arial" w:cs="Arial"/>
+          <w:color w:val="000000"/>
+          <w:kern w:val="0"/>
+          <w:sz w:val="22"/>
+          <w:szCs w:val="22"/>
+          <w14:ligatures w14:val="none"/>
+        </w:rPr>
+        <w:t>Subsequent to</w:t>
+      </w:r>
+      <w:proofErr w:type="gramEnd"/>
+      <w:r>
+        <w:rPr>
+          <w:rFonts w:ascii="Arial" w:eastAsia="Times New Roman" w:hAnsi="Arial" w:cs="Arial"/>
+          <w:color w:val="000000"/>
+          <w:kern w:val="0"/>
+          <w:sz w:val="22"/>
+          <w:szCs w:val="22"/>
+          <w14:ligatures w14:val="none"/>
+        </w:rPr>
+        <w:t xml:space="preserve"> the introduction of Lag_1d, the dataset was purged of rows containing NA values, which resulted from the lagging process. These NA entries, indicative of initial time points lacking historical data, were removed to preserve the data's integrity. This cleansing step ensures that the model's inputs are devoid of potential biases or errors that could compromise the validity of subsequent predictive insights. </w:t>
       </w:r>
     </w:p>
     <w:p>

</xml_diff>

<commit_message>
Random Forest Lagged Results
</commit_message>
<xml_diff>
--- a/DS P2 Results D2.docx
+++ b/DS P2 Results D2.docx
@@ -464,6 +464,131 @@
           <w14:ligatures w14:val="none"/>
         </w:rPr>
         <w:t xml:space="preserve"> the introduction of Lag_1d, the dataset was purged of rows containing NA values, which resulted from the lagging process. These NA entries, indicative of initial time points lacking historical data, were removed to preserve the data's integrity. This cleansing step ensures that the model's inputs are devoid of potential biases or errors that could compromise the validity of subsequent predictive insights. </w:t>
+      </w:r>
+    </w:p>
+    <w:p>
+      <w:pPr>
+        <w:rPr>
+          <w:rFonts w:ascii="Times New Roman" w:eastAsia="Times New Roman" w:hAnsi="Times New Roman" w:cs="Times New Roman"/>
+          <w:kern w:val="0"/>
+          <w14:ligatures w14:val="none"/>
+        </w:rPr>
+      </w:pPr>
+    </w:p>
+    <w:p>
+      <w:pPr>
+        <w:rPr>
+          <w:rFonts w:ascii="Times New Roman" w:eastAsia="Times New Roman" w:hAnsi="Times New Roman" w:cs="Times New Roman"/>
+          <w:kern w:val="0"/>
+          <w14:ligatures w14:val="none"/>
+        </w:rPr>
+      </w:pPr>
+      <w:r>
+        <w:rPr>
+          <w:rFonts w:ascii="Arial" w:eastAsia="Times New Roman" w:hAnsi="Arial" w:cs="Arial"/>
+          <w:b/>
+          <w:bCs/>
+          <w:color w:val="000000"/>
+          <w:kern w:val="0"/>
+          <w:sz w:val="30"/>
+          <w:szCs w:val="30"/>
+          <w14:ligatures w14:val="none"/>
+        </w:rPr>
+        <w:t xml:space="preserve">Random Forest lagged Features </w:t>
+      </w:r>
+      <w:proofErr w:type="gramStart"/>
+      <w:r>
+        <w:rPr>
+          <w:rFonts w:ascii="Arial" w:eastAsia="Times New Roman" w:hAnsi="Arial" w:cs="Arial"/>
+          <w:b/>
+          <w:bCs/>
+          <w:color w:val="000000"/>
+          <w:kern w:val="0"/>
+          <w:sz w:val="30"/>
+          <w:szCs w:val="30"/>
+          <w14:ligatures w14:val="none"/>
+        </w:rPr>
+        <w:t>image</w:t>
+      </w:r>
+      <w:proofErr w:type="gramEnd"/>
+    </w:p>
+    <w:p>
+      <w:pPr>
+        <w:spacing w:after="240"/>
+        <w:rPr>
+          <w:rFonts w:ascii="Times New Roman" w:eastAsia="Times New Roman" w:hAnsi="Times New Roman" w:cs="Times New Roman"/>
+          <w:kern w:val="0"/>
+          <w14:ligatures w14:val="none"/>
+        </w:rPr>
+      </w:pPr>
+      <w:r>
+        <w:rPr>
+          <w:rFonts w:ascii="Times New Roman" w:eastAsia="Times New Roman" w:hAnsi="Times New Roman" w:cs="Times New Roman"/>
+          <w:kern w:val="0"/>
+          <w14:ligatures w14:val="none"/>
+        </w:rPr>
+        <w:br/>
+      </w:r>
+    </w:p>
+    <w:p>
+      <w:pPr>
+        <w:rPr>
+          <w:rFonts w:ascii="Times New Roman" w:eastAsia="Times New Roman" w:hAnsi="Times New Roman" w:cs="Times New Roman"/>
+          <w:kern w:val="0"/>
+          <w14:ligatures w14:val="none"/>
+        </w:rPr>
+      </w:pPr>
+      <w:r>
+        <w:rPr>
+          <w:rFonts w:ascii="Arial" w:eastAsia="Times New Roman" w:hAnsi="Arial" w:cs="Arial"/>
+          <w:color w:val="000000"/>
+          <w:kern w:val="0"/>
+          <w:sz w:val="22"/>
+          <w:szCs w:val="22"/>
+          <w14:ligatures w14:val="none"/>
+        </w:rPr>
+        <w:t>In the assessment of two distinct Random Forest models applied to the task of predicting Bitcoin prices, the incorporation of lagged features has demonstrably enhanced the model's forecasting precision. The initial model, devoid of lagged features, presented a Mean Absolute Percentage Error (MAPE) of 26.57, a Mean Squared Prediction Error (MSPE) of 12.88, and an Akaike Information Criterion (AIC) of 34613.21. These values serve as a baseline against which the performance of subsequent modeling refinements can be measured.</w:t>
+      </w:r>
+    </w:p>
+    <w:p>
+      <w:pPr>
+        <w:rPr>
+          <w:rFonts w:ascii="Times New Roman" w:eastAsia="Times New Roman" w:hAnsi="Times New Roman" w:cs="Times New Roman"/>
+          <w:kern w:val="0"/>
+          <w14:ligatures w14:val="none"/>
+        </w:rPr>
+      </w:pPr>
+    </w:p>
+    <w:p>
+      <w:pPr>
+        <w:rPr>
+          <w:rFonts w:ascii="Times New Roman" w:eastAsia="Times New Roman" w:hAnsi="Times New Roman" w:cs="Times New Roman"/>
+          <w:kern w:val="0"/>
+          <w14:ligatures w14:val="none"/>
+        </w:rPr>
+      </w:pPr>
+      <w:r>
+        <w:rPr>
+          <w:rFonts w:ascii="Arial" w:eastAsia="Times New Roman" w:hAnsi="Arial" w:cs="Arial"/>
+          <w:color w:val="000000"/>
+          <w:kern w:val="0"/>
+          <w:sz w:val="22"/>
+          <w:szCs w:val="22"/>
+          <w14:ligatures w14:val="none"/>
+        </w:rPr>
+        <w:t xml:space="preserve">The introduction of lagged features, signifying the inclusion of the previous day's price data in the model, resulted in a notable reduction in all three key performance metrics. The adjusted </w:t>
+      </w:r>
+      <w:r>
+        <w:rPr>
+          <w:rFonts w:ascii="Arial" w:eastAsia="Times New Roman" w:hAnsi="Arial" w:cs="Arial"/>
+          <w:color w:val="000000"/>
+          <w:kern w:val="0"/>
+          <w:sz w:val="22"/>
+          <w:szCs w:val="22"/>
+          <w14:ligatures w14:val="none"/>
+        </w:rPr>
+        <w:lastRenderedPageBreak/>
+        <w:t>model exhibited a MAPE of 22.25, a reduction that indicates an enhanced accuracy in the percentage error rate of the predictions. The MSPE decreased to 10.86, suggesting a tighter clustering of the model's price forecasts around the actual observed values. Most telling was the reduction in AIC to 27784.42, implying a substantially improved fit of the model to the historical price data.</w:t>
       </w:r>
     </w:p>
     <w:p>

</xml_diff>

<commit_message>
Model comparision XG boost
</commit_message>
<xml_diff>
--- a/DS P2 Results D2.docx
+++ b/DS P2 Results D2.docx
@@ -677,132 +677,162 @@
           <w:szCs w:val="22"/>
           <w14:ligatures w14:val="none"/>
         </w:rPr>
-        <w:t xml:space="preserve">Building on the earlier findings with the Random Forest model, the application of </w:t>
-      </w:r>
-      <w:proofErr w:type="spellStart"/>
-      <w:r>
-        <w:rPr>
-          <w:rFonts w:ascii="Arial" w:eastAsia="Times New Roman" w:hAnsi="Arial" w:cs="Arial"/>
-          <w:color w:val="000000"/>
-          <w:kern w:val="0"/>
-          <w:sz w:val="22"/>
-          <w:szCs w:val="22"/>
-          <w14:ligatures w14:val="none"/>
-        </w:rPr>
-        <w:t>XGBoost</w:t>
-      </w:r>
-      <w:proofErr w:type="spellEnd"/>
-      <w:r>
-        <w:rPr>
-          <w:rFonts w:ascii="Arial" w:eastAsia="Times New Roman" w:hAnsi="Arial" w:cs="Arial"/>
-          <w:color w:val="000000"/>
-          <w:kern w:val="0"/>
-          <w:sz w:val="22"/>
-          <w:szCs w:val="22"/>
-          <w14:ligatures w14:val="none"/>
-        </w:rPr>
-        <w:t xml:space="preserve"> to Bitcoin price prediction further underscores the significance of lagged features in time series forecasting. The comparative analysis reveals a stark contrast in the performance of the </w:t>
-      </w:r>
-      <w:proofErr w:type="spellStart"/>
-      <w:r>
-        <w:rPr>
-          <w:rFonts w:ascii="Arial" w:eastAsia="Times New Roman" w:hAnsi="Arial" w:cs="Arial"/>
-          <w:color w:val="000000"/>
-          <w:kern w:val="0"/>
-          <w:sz w:val="22"/>
-          <w:szCs w:val="22"/>
-          <w14:ligatures w14:val="none"/>
-        </w:rPr>
-        <w:t>XGBoost</w:t>
-      </w:r>
-      <w:proofErr w:type="spellEnd"/>
-      <w:r>
-        <w:rPr>
-          <w:rFonts w:ascii="Arial" w:eastAsia="Times New Roman" w:hAnsi="Arial" w:cs="Arial"/>
-          <w:color w:val="000000"/>
-          <w:kern w:val="0"/>
-          <w:sz w:val="22"/>
-          <w:szCs w:val="22"/>
-          <w14:ligatures w14:val="none"/>
-        </w:rPr>
-        <w:t xml:space="preserve"> model before and after the inclusion of lagged features. Initially, the </w:t>
-      </w:r>
-      <w:proofErr w:type="spellStart"/>
-      <w:r>
-        <w:rPr>
-          <w:rFonts w:ascii="Arial" w:eastAsia="Times New Roman" w:hAnsi="Arial" w:cs="Arial"/>
-          <w:color w:val="000000"/>
-          <w:kern w:val="0"/>
-          <w:sz w:val="22"/>
-          <w:szCs w:val="22"/>
-          <w14:ligatures w14:val="none"/>
-        </w:rPr>
-        <w:t>XGBoost</w:t>
-      </w:r>
-      <w:proofErr w:type="spellEnd"/>
-      <w:r>
-        <w:rPr>
-          <w:rFonts w:ascii="Arial" w:eastAsia="Times New Roman" w:hAnsi="Arial" w:cs="Arial"/>
-          <w:color w:val="000000"/>
-          <w:kern w:val="0"/>
-          <w:sz w:val="22"/>
-          <w:szCs w:val="22"/>
-          <w14:ligatures w14:val="none"/>
-        </w:rPr>
-        <w:t xml:space="preserve"> model—absent of these temporal indicators—reported a Mean Absolute Percentage Error (MAPE) of 25.99, a Mean Squared Prediction Error (MSPE) of 12.68, and an Akaike Information Criterion (AIC) of 34660.88, setting the stage for subsequent enhancement.</w:t>
-      </w:r>
-    </w:p>
-    <w:p>
-      <w:pPr>
-        <w:rPr>
-          <w:rFonts w:ascii="Times New Roman" w:eastAsia="Times New Roman" w:hAnsi="Times New Roman" w:cs="Times New Roman"/>
-          <w:kern w:val="0"/>
-          <w14:ligatures w14:val="none"/>
-        </w:rPr>
-      </w:pPr>
-    </w:p>
-    <w:p>
-      <w:pPr>
-        <w:rPr>
-          <w:rFonts w:ascii="Times New Roman" w:eastAsia="Times New Roman" w:hAnsi="Times New Roman" w:cs="Times New Roman"/>
-          <w:kern w:val="0"/>
-          <w14:ligatures w14:val="none"/>
-        </w:rPr>
-      </w:pPr>
-      <w:r>
-        <w:rPr>
-          <w:rFonts w:ascii="Arial" w:eastAsia="Times New Roman" w:hAnsi="Arial" w:cs="Arial"/>
-          <w:color w:val="000000"/>
-          <w:kern w:val="0"/>
-          <w:sz w:val="22"/>
-          <w:szCs w:val="22"/>
-          <w14:ligatures w14:val="none"/>
-        </w:rPr>
-        <w:t xml:space="preserve">The integration of lagged features into the </w:t>
-      </w:r>
-      <w:proofErr w:type="spellStart"/>
-      <w:r>
-        <w:rPr>
-          <w:rFonts w:ascii="Arial" w:eastAsia="Times New Roman" w:hAnsi="Arial" w:cs="Arial"/>
-          <w:color w:val="000000"/>
-          <w:kern w:val="0"/>
-          <w:sz w:val="22"/>
-          <w:szCs w:val="22"/>
-          <w14:ligatures w14:val="none"/>
-        </w:rPr>
-        <w:t>XGBoost</w:t>
-      </w:r>
-      <w:proofErr w:type="spellEnd"/>
-      <w:r>
-        <w:rPr>
-          <w:rFonts w:ascii="Arial" w:eastAsia="Times New Roman" w:hAnsi="Arial" w:cs="Arial"/>
-          <w:color w:val="000000"/>
-          <w:kern w:val="0"/>
-          <w:sz w:val="22"/>
-          <w:szCs w:val="22"/>
-          <w14:ligatures w14:val="none"/>
-        </w:rPr>
-        <w:t xml:space="preserve"> model marks a pivotal improvement. The MAPE sees a dramatic reduction to 13.61, indicating a notable decrease in the percentage error of predictions. The MSPE follows suit, plummeting to 6.73, which signifies a greatly improved precision in forecasting the variance of Bitcoin prices. Additionally, the model's AIC drops to 27334.89, reflecting a refined model fit that better captures the complexities of the data.</w:t>
+        <w:t>Building on the earlier findings with the Random Forest model, the application of XGBoost to Bitcoin price prediction further underscores the significance of lagged features in time series forecasting. The comparative analysis reveals a stark contrast in the performance of the XGBoost model before and after the inclusion of lagged features. Initially, the XGBoost model—absent of these temporal indicators—reported a Mean Absolute Percentage Error (MAPE) of 25.99, a Mean Squared Prediction Error (MSPE) of 12.68, and an Akaike Information Criterion (AIC) of 34660.88, setting the stage for subsequent enhancement.</w:t>
+      </w:r>
+    </w:p>
+    <w:p>
+      <w:pPr>
+        <w:rPr>
+          <w:rFonts w:ascii="Times New Roman" w:eastAsia="Times New Roman" w:hAnsi="Times New Roman" w:cs="Times New Roman"/>
+          <w:kern w:val="0"/>
+          <w14:ligatures w14:val="none"/>
+        </w:rPr>
+      </w:pPr>
+    </w:p>
+    <w:p>
+      <w:pPr>
+        <w:rPr>
+          <w:rFonts w:ascii="Times New Roman" w:eastAsia="Times New Roman" w:hAnsi="Times New Roman" w:cs="Times New Roman"/>
+          <w:kern w:val="0"/>
+          <w14:ligatures w14:val="none"/>
+        </w:rPr>
+      </w:pPr>
+      <w:r>
+        <w:rPr>
+          <w:rFonts w:ascii="Arial" w:eastAsia="Times New Roman" w:hAnsi="Arial" w:cs="Arial"/>
+          <w:color w:val="000000"/>
+          <w:kern w:val="0"/>
+          <w:sz w:val="22"/>
+          <w:szCs w:val="22"/>
+          <w14:ligatures w14:val="none"/>
+        </w:rPr>
+        <w:t>The integration of lagged features into the XGBoost model marks a pivotal improvement. The MAPE sees a dramatic reduction to 13.61, indicating a notable decrease in the percentage error of predictions. The MSPE follows suit, plummeting to 6.73, which signifies a greatly improved precision in forecasting the variance of Bitcoin prices. Additionally, the model's AIC drops to 27334.89, reflecting a refined model fit that better captures the complexities of the data.</w:t>
+      </w:r>
+    </w:p>
+    <w:p>
+      <w:pPr>
+        <w:rPr>
+          <w:rFonts w:ascii="Times New Roman" w:eastAsia="Times New Roman" w:hAnsi="Times New Roman" w:cs="Times New Roman"/>
+          <w:kern w:val="0"/>
+          <w14:ligatures w14:val="none"/>
+        </w:rPr>
+      </w:pPr>
+    </w:p>
+    <w:p>
+      <w:pPr>
+        <w:rPr>
+          <w:rFonts w:ascii="Times New Roman" w:eastAsia="Times New Roman" w:hAnsi="Times New Roman" w:cs="Times New Roman"/>
+          <w:kern w:val="0"/>
+          <w14:ligatures w14:val="none"/>
+        </w:rPr>
+      </w:pPr>
+      <w:r>
+        <w:rPr>
+          <w:rFonts w:ascii="Arial" w:eastAsia="Times New Roman" w:hAnsi="Arial" w:cs="Arial"/>
+          <w:color w:val="000000"/>
+          <w:kern w:val="0"/>
+          <w:sz w:val="22"/>
+          <w:szCs w:val="22"/>
+          <w14:ligatures w14:val="none"/>
+        </w:rPr>
+        <w:t>This progression from the Random Forest to the XGBoost model, with the strategic incorporation of lagged features, demonstrates a consistent theme: temporal data points are invaluable for enhancing the accuracy and reliability of predictive models in financial time series. By effectively leveraging the information embedded in the preceding time steps, both models achieve a deeper level of analytical rigor, yielding forecasts that are not only more aligned with the actual market movements but also provide a stronger basis for decision-making in the volatile cryptocurrency domain.</w:t>
+      </w:r>
+    </w:p>
+    <w:p>
+      <w:pPr>
+        <w:spacing w:after="240"/>
+        <w:rPr>
+          <w:rFonts w:ascii="Times New Roman" w:eastAsia="Times New Roman" w:hAnsi="Times New Roman" w:cs="Times New Roman"/>
+          <w:kern w:val="0"/>
+          <w14:ligatures w14:val="none"/>
+        </w:rPr>
+      </w:pPr>
+      <w:r>
+        <w:rPr>
+          <w:rFonts w:ascii="Times New Roman" w:eastAsia="Times New Roman" w:hAnsi="Times New Roman" w:cs="Times New Roman"/>
+          <w:kern w:val="0"/>
+          <w14:ligatures w14:val="none"/>
+        </w:rPr>
+        <w:br/>
+      </w:r>
+      <w:r>
+        <w:rPr>
+          <w:rFonts w:ascii="Times New Roman" w:eastAsia="Times New Roman" w:hAnsi="Times New Roman" w:cs="Times New Roman"/>
+          <w:kern w:val="0"/>
+          <w14:ligatures w14:val="none"/>
+        </w:rPr>
+        <w:br/>
+      </w:r>
+    </w:p>
+    <w:p>
+      <w:pPr>
+        <w:rPr>
+          <w:rFonts w:ascii="Times New Roman" w:eastAsia="Times New Roman" w:hAnsi="Times New Roman" w:cs="Times New Roman"/>
+          <w:kern w:val="0"/>
+          <w14:ligatures w14:val="none"/>
+        </w:rPr>
+      </w:pPr>
+      <w:r>
+        <w:rPr>
+          <w:rFonts w:ascii="Arial" w:eastAsia="Times New Roman" w:hAnsi="Arial" w:cs="Arial"/>
+          <w:b/>
+          <w:bCs/>
+          <w:color w:val="000000"/>
+          <w:kern w:val="0"/>
+          <w:sz w:val="30"/>
+          <w:szCs w:val="30"/>
+          <w14:ligatures w14:val="none"/>
+        </w:rPr>
+        <w:t>Model comparison:</w:t>
+      </w:r>
+      <w:r>
+        <w:rPr>
+          <w:rFonts w:ascii="Arial" w:eastAsia="Times New Roman" w:hAnsi="Arial" w:cs="Arial"/>
+          <w:b/>
+          <w:bCs/>
+          <w:color w:val="000000"/>
+          <w:kern w:val="0"/>
+          <w:sz w:val="30"/>
+          <w:szCs w:val="30"/>
+          <w14:ligatures w14:val="none"/>
+        </w:rPr>
+        <w:br/>
+      </w:r>
+      <w:r>
+        <w:rPr>
+          <w:rFonts w:ascii="Arial" w:eastAsia="Times New Roman" w:hAnsi="Arial" w:cs="Arial"/>
+          <w:b/>
+          <w:bCs/>
+          <w:color w:val="000000"/>
+          <w:kern w:val="0"/>
+          <w:sz w:val="30"/>
+          <w:szCs w:val="30"/>
+          <w14:ligatures w14:val="none"/>
+        </w:rPr>
+        <w:br/>
+      </w:r>
+      <w:r>
+        <w:rPr>
+          <w:rFonts w:ascii="Arial" w:eastAsia="Times New Roman" w:hAnsi="Arial" w:cs="Arial"/>
+          <w:color w:val="000000"/>
+          <w:kern w:val="0"/>
+          <w:sz w:val="22"/>
+          <w:szCs w:val="22"/>
+          <w14:ligatures w14:val="none"/>
+        </w:rPr>
+        <w:t xml:space="preserve">The comparative analysis of Random Forest and XGBoost models for Bitcoin price prediction reveals a distinct enhancement in performance through the inclusion of lagged features. Initially, the Random Forest model presented a MAPE of 26.57 and an AIC of 34613.21. With lagged features, these metrics improved to a MAPE of 22.25 and an AIC of 27784.42. The XGBoost model showed even more substantial improvements post-lagged feature inclusion, with the MAPE dramatically reduced to 13.61 and the AIC to 27334.89. This comparison unequivocally </w:t>
+      </w:r>
+      <w:r>
+        <w:rPr>
+          <w:rFonts w:ascii="Arial" w:eastAsia="Times New Roman" w:hAnsi="Arial" w:cs="Arial"/>
+          <w:color w:val="000000"/>
+          <w:kern w:val="0"/>
+          <w:sz w:val="22"/>
+          <w:szCs w:val="22"/>
+          <w14:ligatures w14:val="none"/>
+        </w:rPr>
+        <w:lastRenderedPageBreak/>
+        <w:t>demonstrates the value of incorporating temporal data, with the XGBoost model achieving superior predictive accuracy and model fit over the Random Forest model. The integration of lagged features emerges as a pivotal factor in enhancing the models' ability to navigate the complexities of financial time series data.</w:t>
       </w:r>
     </w:p>
     <w:p>

</xml_diff>